<commit_message>
final commit for gesture recognition
</commit_message>
<xml_diff>
--- a/Deep Learning/Gesture Recognition/Gesture Recogination.docx
+++ b/Deep Learning/Gesture Recognition/Gesture Recogination.docx
@@ -77,6 +77,16 @@
         <w:t xml:space="preserve"> is the list of experiments conducted with 3 kinds of models and their outcomes. We have taken steps to enhance the model at each step. The decisions are based on some additional intermediatory steps that have not been listed in the document. </w:t>
       </w:r>
     </w:p>
+    <w:p>
+      <w:pPr>
+        <w:widowControl w:val="0"/>
+        <w:spacing w:after="0" w:line="276" w:lineRule="auto"/>
+        <w:rPr>
+          <w:sz w:val="20"/>
+          <w:szCs w:val="20"/>
+        </w:rPr>
+      </w:pPr>
+    </w:p>
     <w:tbl>
       <w:tblPr>
         <w:tblStyle w:val="GridTable4-Accent5"/>
@@ -2496,15 +2506,7 @@
                 <w:sz w:val="20"/>
                 <w:szCs w:val="20"/>
               </w:rPr>
-              <w:t xml:space="preserve">Feature map = [8, 16, 32, 64, </w:t>
-            </w:r>
-            <w:r>
-              <w:rPr>
-                <w:sz w:val="20"/>
-                <w:szCs w:val="20"/>
-              </w:rPr>
-              <w:lastRenderedPageBreak/>
-              <w:t>128] </w:t>
+              <w:t>Feature map = [8, 16, 32, 64, 128] </w:t>
             </w:r>
           </w:p>
           <w:p>
@@ -2615,7 +2617,6 @@
                 <w:sz w:val="20"/>
                 <w:szCs w:val="20"/>
               </w:rPr>
-              <w:lastRenderedPageBreak/>
               <w:t>982,709</w:t>
             </w:r>
           </w:p>
@@ -2791,15 +2792,7 @@
                 <w:sz w:val="20"/>
                 <w:szCs w:val="20"/>
               </w:rPr>
-              <w:t xml:space="preserve">This is a significant improvement in </w:t>
-            </w:r>
-            <w:r>
-              <w:rPr>
-                <w:sz w:val="20"/>
-                <w:szCs w:val="20"/>
-              </w:rPr>
-              <w:lastRenderedPageBreak/>
-              <w:t xml:space="preserve">model performance. </w:t>
+              <w:t xml:space="preserve">This is a significant improvement in model performance. </w:t>
             </w:r>
           </w:p>
         </w:tc>
@@ -2826,7 +2819,6 @@
                 <w:sz w:val="20"/>
                 <w:szCs w:val="20"/>
               </w:rPr>
-              <w:lastRenderedPageBreak/>
               <w:t xml:space="preserve">We will now experiment with the GRU model. </w:t>
             </w:r>
           </w:p>
@@ -4124,6 +4116,7 @@
                 <w:sz w:val="20"/>
                 <w:szCs w:val="20"/>
               </w:rPr>
+              <w:lastRenderedPageBreak/>
               <w:t>Batch size = 10</w:t>
             </w:r>
           </w:p>
@@ -4158,7 +4151,6 @@
                 <w:sz w:val="20"/>
                 <w:szCs w:val="20"/>
               </w:rPr>
-              <w:lastRenderedPageBreak/>
               <w:t>Optimizer</w:t>
             </w:r>
             <w:r>
@@ -6021,6 +6013,7 @@
                 <w:sz w:val="20"/>
                 <w:szCs w:val="20"/>
               </w:rPr>
+              <w:lastRenderedPageBreak/>
               <w:t>Kernel = (3, 3, 3)</w:t>
             </w:r>
           </w:p>
@@ -6069,7 +6062,6 @@
                 <w:sz w:val="20"/>
                 <w:szCs w:val="20"/>
               </w:rPr>
-              <w:lastRenderedPageBreak/>
               <w:t>Batch size = 10</w:t>
             </w:r>
           </w:p>
@@ -6265,7 +6257,7 @@
                 <w:sz w:val="20"/>
                 <w:szCs w:val="20"/>
               </w:rPr>
-              <w:t xml:space="preserve">The model has performed somewhat similarly to the previous model. There is no significant loss of </w:t>
+              <w:t xml:space="preserve">The model has performed somewhat similarly to the </w:t>
             </w:r>
             <w:r>
               <w:rPr>
@@ -6273,7 +6265,7 @@
                 <w:szCs w:val="20"/>
               </w:rPr>
               <w:lastRenderedPageBreak/>
-              <w:t>gain in accuracy.</w:t>
+              <w:t>previous model. There is no significant loss of gain in accuracy.</w:t>
             </w:r>
           </w:p>
         </w:tc>
@@ -7005,54 +6997,1353 @@
           </w:tcPr>
           <w:p>
             <w:pPr>
+              <w:widowControl w:val="0"/>
+              <w:spacing w:line="276" w:lineRule="auto"/>
+              <w:rPr>
+                <w:sz w:val="20"/>
+                <w:szCs w:val="20"/>
+              </w:rPr>
+            </w:pPr>
+            <w:r>
+              <w:rPr>
+                <w:sz w:val="20"/>
+                <w:szCs w:val="20"/>
+              </w:rPr>
+              <w:t>13,441,645</w:t>
+            </w:r>
+          </w:p>
+          <w:p>
+            <w:pPr>
+              <w:widowControl w:val="0"/>
+              <w:spacing w:line="276" w:lineRule="auto"/>
+              <w:rPr>
+                <w:sz w:val="20"/>
+                <w:szCs w:val="20"/>
+              </w:rPr>
+            </w:pPr>
+          </w:p>
+        </w:tc>
+        <w:tc>
+          <w:tcPr>
+            <w:tcW w:w="1037" w:type="dxa"/>
+          </w:tcPr>
+          <w:p>
+            <w:pPr>
+              <w:widowControl w:val="0"/>
+              <w:spacing w:line="276" w:lineRule="auto"/>
+              <w:rPr>
+                <w:sz w:val="20"/>
+                <w:szCs w:val="20"/>
+              </w:rPr>
+            </w:pPr>
+            <w:r>
+              <w:rPr>
+                <w:sz w:val="20"/>
+                <w:szCs w:val="20"/>
+              </w:rPr>
+              <w:t xml:space="preserve">1.0849 </w:t>
+            </w:r>
+          </w:p>
+          <w:p>
+            <w:pPr>
+              <w:widowControl w:val="0"/>
+              <w:spacing w:line="276" w:lineRule="auto"/>
+              <w:rPr>
+                <w:sz w:val="20"/>
+                <w:szCs w:val="20"/>
+              </w:rPr>
+            </w:pPr>
+          </w:p>
+        </w:tc>
+        <w:tc>
+          <w:tcPr>
+            <w:tcW w:w="1037" w:type="dxa"/>
+          </w:tcPr>
+          <w:p>
+            <w:pPr>
+              <w:widowControl w:val="0"/>
+              <w:spacing w:line="276" w:lineRule="auto"/>
+              <w:rPr>
+                <w:sz w:val="20"/>
+                <w:szCs w:val="20"/>
+              </w:rPr>
+            </w:pPr>
+            <w:r>
+              <w:rPr>
+                <w:sz w:val="20"/>
+                <w:szCs w:val="20"/>
+              </w:rPr>
+              <w:t>57.49%</w:t>
+            </w:r>
+          </w:p>
+          <w:p>
+            <w:pPr>
+              <w:widowControl w:val="0"/>
+              <w:spacing w:line="276" w:lineRule="auto"/>
+              <w:rPr>
+                <w:sz w:val="20"/>
+                <w:szCs w:val="20"/>
+              </w:rPr>
+            </w:pPr>
+          </w:p>
+        </w:tc>
+        <w:tc>
+          <w:tcPr>
+            <w:tcW w:w="1116" w:type="dxa"/>
+          </w:tcPr>
+          <w:p>
+            <w:pPr>
+              <w:widowControl w:val="0"/>
+              <w:spacing w:line="276" w:lineRule="auto"/>
+              <w:rPr>
+                <w:sz w:val="20"/>
+                <w:szCs w:val="20"/>
+              </w:rPr>
+            </w:pPr>
+            <w:r>
+              <w:rPr>
+                <w:sz w:val="20"/>
+                <w:szCs w:val="20"/>
+              </w:rPr>
+              <w:t xml:space="preserve">0.9909 </w:t>
+            </w:r>
+          </w:p>
+          <w:p>
+            <w:pPr>
+              <w:widowControl w:val="0"/>
+              <w:spacing w:line="276" w:lineRule="auto"/>
+              <w:rPr>
+                <w:sz w:val="20"/>
+                <w:szCs w:val="20"/>
+              </w:rPr>
+            </w:pPr>
+          </w:p>
+        </w:tc>
+        <w:tc>
+          <w:tcPr>
+            <w:tcW w:w="1080" w:type="dxa"/>
+          </w:tcPr>
+          <w:p>
+            <w:pPr>
+              <w:widowControl w:val="0"/>
+              <w:spacing w:line="276" w:lineRule="auto"/>
+              <w:rPr>
+                <w:sz w:val="20"/>
+                <w:szCs w:val="20"/>
+              </w:rPr>
+            </w:pPr>
+            <w:r>
+              <w:rPr>
+                <w:sz w:val="20"/>
+                <w:szCs w:val="20"/>
+              </w:rPr>
+              <w:t>55%</w:t>
+            </w:r>
+          </w:p>
+          <w:p>
+            <w:pPr>
+              <w:widowControl w:val="0"/>
+              <w:spacing w:line="276" w:lineRule="auto"/>
+              <w:rPr>
+                <w:sz w:val="20"/>
+                <w:szCs w:val="20"/>
+              </w:rPr>
+            </w:pPr>
+          </w:p>
+        </w:tc>
+        <w:tc>
+          <w:tcPr>
+            <w:tcW w:w="2070" w:type="dxa"/>
+          </w:tcPr>
+          <w:p>
+            <w:pPr>
+              <w:widowControl w:val="0"/>
+              <w:spacing w:line="276" w:lineRule="auto"/>
+              <w:rPr>
+                <w:sz w:val="20"/>
+                <w:szCs w:val="20"/>
+              </w:rPr>
+            </w:pPr>
+            <w:r>
+              <w:rPr>
+                <w:sz w:val="20"/>
+                <w:szCs w:val="20"/>
+              </w:rPr>
+              <w:t xml:space="preserve">The accuracy decreased significantly. </w:t>
+            </w:r>
+          </w:p>
+        </w:tc>
+        <w:tc>
+          <w:tcPr>
+            <w:tcW w:w="2148" w:type="dxa"/>
+          </w:tcPr>
+          <w:p>
+            <w:pPr>
+              <w:widowControl w:val="0"/>
+              <w:spacing w:line="276" w:lineRule="auto"/>
+              <w:rPr>
+                <w:sz w:val="20"/>
+                <w:szCs w:val="20"/>
+              </w:rPr>
+            </w:pPr>
+            <w:r>
+              <w:rPr>
+                <w:sz w:val="20"/>
+                <w:szCs w:val="20"/>
+              </w:rPr>
+              <w:t>We try training a new model using transfer learning</w:t>
+            </w:r>
+          </w:p>
+        </w:tc>
+      </w:tr>
+      <w:tr>
+        <w:trPr>
+          <w:trHeight w:val="195"/>
+        </w:trPr>
+        <w:tc>
+          <w:tcPr>
+            <w:tcW w:w="715" w:type="dxa"/>
+          </w:tcPr>
+          <w:p>
+            <w:pPr>
+              <w:pStyle w:val="ListParagraph"/>
+              <w:widowControl w:val="0"/>
+              <w:numPr>
+                <w:ilvl w:val="0"/>
+                <w:numId w:val="4"/>
+              </w:numPr>
+              <w:spacing w:line="276" w:lineRule="auto"/>
+              <w:rPr>
+                <w:b/>
+                <w:color w:val="000000"/>
+                <w:sz w:val="20"/>
+                <w:szCs w:val="20"/>
+              </w:rPr>
+            </w:pPr>
+          </w:p>
+        </w:tc>
+        <w:tc>
+          <w:tcPr>
+            <w:tcW w:w="1170" w:type="dxa"/>
+          </w:tcPr>
+          <w:p>
+            <w:pPr>
+              <w:widowControl w:val="0"/>
+              <w:spacing w:line="276" w:lineRule="auto"/>
+              <w:rPr>
+                <w:sz w:val="20"/>
+                <w:szCs w:val="20"/>
+              </w:rPr>
+            </w:pPr>
+            <w:proofErr w:type="spellStart"/>
+            <w:r>
+              <w:rPr>
+                <w:sz w:val="20"/>
+                <w:szCs w:val="20"/>
+              </w:rPr>
+              <w:t>MobileNet</w:t>
+            </w:r>
+            <w:proofErr w:type="spellEnd"/>
+          </w:p>
+        </w:tc>
+        <w:tc>
+          <w:tcPr>
+            <w:tcW w:w="2735" w:type="dxa"/>
+          </w:tcPr>
+          <w:p>
+            <w:pPr>
+              <w:widowControl w:val="0"/>
+              <w:pBdr>
+                <w:top w:val="nil"/>
+                <w:left w:val="nil"/>
+                <w:bottom w:val="nil"/>
+                <w:right w:val="nil"/>
+                <w:between w:val="nil"/>
+              </w:pBdr>
+              <w:spacing w:line="276" w:lineRule="auto"/>
+              <w:rPr>
+                <w:sz w:val="20"/>
+                <w:szCs w:val="20"/>
+              </w:rPr>
+            </w:pPr>
+            <w:r>
+              <w:rPr>
+                <w:sz w:val="20"/>
+                <w:szCs w:val="20"/>
+              </w:rPr>
+              <w:t>Dense = [</w:t>
+            </w:r>
+            <w:r>
+              <w:rPr>
+                <w:sz w:val="20"/>
+                <w:szCs w:val="20"/>
+              </w:rPr>
+              <w:t>128,</w:t>
+            </w:r>
+            <w:r>
+              <w:rPr>
+                <w:sz w:val="20"/>
+                <w:szCs w:val="20"/>
+              </w:rPr>
+              <w:t xml:space="preserve"> 5]</w:t>
+            </w:r>
+          </w:p>
+          <w:p>
+            <w:pPr>
+              <w:widowControl w:val="0"/>
+              <w:pBdr>
+                <w:top w:val="nil"/>
+                <w:left w:val="nil"/>
+                <w:bottom w:val="nil"/>
+                <w:right w:val="nil"/>
+                <w:between w:val="nil"/>
+              </w:pBdr>
+              <w:spacing w:line="276" w:lineRule="auto"/>
+              <w:rPr>
+                <w:sz w:val="20"/>
+                <w:szCs w:val="20"/>
+              </w:rPr>
+            </w:pPr>
+            <w:r>
+              <w:rPr>
+                <w:sz w:val="20"/>
+                <w:szCs w:val="20"/>
+              </w:rPr>
+              <w:t>Batch size = 10</w:t>
+            </w:r>
+          </w:p>
+          <w:p>
+            <w:pPr>
+              <w:widowControl w:val="0"/>
+              <w:pBdr>
+                <w:top w:val="nil"/>
+                <w:left w:val="nil"/>
+                <w:bottom w:val="nil"/>
+                <w:right w:val="nil"/>
+                <w:between w:val="nil"/>
+              </w:pBdr>
+              <w:spacing w:line="276" w:lineRule="auto"/>
+              <w:rPr>
+                <w:sz w:val="20"/>
+                <w:szCs w:val="20"/>
+              </w:rPr>
+            </w:pPr>
+            <w:r>
+              <w:rPr>
+                <w:sz w:val="20"/>
+                <w:szCs w:val="20"/>
+              </w:rPr>
+              <w:t>Epochs = 20</w:t>
+            </w:r>
+          </w:p>
+          <w:p>
+            <w:pPr>
+              <w:widowControl w:val="0"/>
+              <w:pBdr>
+                <w:top w:val="nil"/>
+                <w:left w:val="nil"/>
+                <w:bottom w:val="nil"/>
+                <w:right w:val="nil"/>
+                <w:between w:val="nil"/>
+              </w:pBdr>
+              <w:spacing w:line="276" w:lineRule="auto"/>
+              <w:rPr>
+                <w:sz w:val="20"/>
+                <w:szCs w:val="20"/>
+              </w:rPr>
+            </w:pPr>
+            <w:r>
+              <w:rPr>
+                <w:sz w:val="20"/>
+                <w:szCs w:val="20"/>
+              </w:rPr>
+              <w:t xml:space="preserve">Optimizer </w:t>
+            </w:r>
+            <w:r>
+              <w:rPr>
+                <w:sz w:val="20"/>
+                <w:szCs w:val="20"/>
+              </w:rPr>
+              <w:t>–</w:t>
+            </w:r>
+            <w:r>
+              <w:rPr>
+                <w:sz w:val="20"/>
+                <w:szCs w:val="20"/>
+              </w:rPr>
+              <w:t xml:space="preserve"> Adam</w:t>
+            </w:r>
+          </w:p>
+          <w:p>
+            <w:pPr>
+              <w:widowControl w:val="0"/>
+              <w:pBdr>
+                <w:top w:val="nil"/>
+                <w:left w:val="nil"/>
+                <w:bottom w:val="nil"/>
+                <w:right w:val="nil"/>
+                <w:between w:val="nil"/>
+              </w:pBdr>
+              <w:spacing w:line="276" w:lineRule="auto"/>
+              <w:rPr>
+                <w:sz w:val="20"/>
+                <w:szCs w:val="20"/>
+              </w:rPr>
+            </w:pPr>
+            <w:r>
+              <w:rPr>
+                <w:sz w:val="20"/>
+                <w:szCs w:val="20"/>
+              </w:rPr>
+              <w:t>Trainable = False</w:t>
+            </w:r>
+          </w:p>
+        </w:tc>
+        <w:tc>
+          <w:tcPr>
+            <w:tcW w:w="1185" w:type="dxa"/>
+          </w:tcPr>
+          <w:p>
+            <w:pPr>
+              <w:widowControl w:val="0"/>
+              <w:spacing w:line="276" w:lineRule="auto"/>
+              <w:rPr>
+                <w:sz w:val="20"/>
+                <w:szCs w:val="20"/>
+              </w:rPr>
+            </w:pPr>
+            <w:r>
+              <w:rPr>
+                <w:sz w:val="20"/>
+                <w:szCs w:val="20"/>
+              </w:rPr>
+              <w:t>609,541</w:t>
+            </w:r>
+          </w:p>
+          <w:p>
+            <w:pPr>
               <w:pStyle w:val="HTMLPreformatted"/>
-              <w:shd w:val="clear" w:color="auto" w:fill="FFFFFF"/>
-              <w:wordWrap w:val="0"/>
-              <w:textAlignment w:val="baseline"/>
+              <w:widowControl w:val="0"/>
+              <w:tabs>
+                <w:tab w:val="clear" w:pos="916"/>
+                <w:tab w:val="clear" w:pos="1832"/>
+                <w:tab w:val="clear" w:pos="2748"/>
+                <w:tab w:val="clear" w:pos="3664"/>
+                <w:tab w:val="clear" w:pos="4580"/>
+                <w:tab w:val="clear" w:pos="5496"/>
+                <w:tab w:val="clear" w:pos="6412"/>
+                <w:tab w:val="clear" w:pos="7328"/>
+                <w:tab w:val="clear" w:pos="8244"/>
+                <w:tab w:val="clear" w:pos="9160"/>
+                <w:tab w:val="clear" w:pos="10076"/>
+                <w:tab w:val="clear" w:pos="10992"/>
+                <w:tab w:val="clear" w:pos="11908"/>
+                <w:tab w:val="clear" w:pos="12824"/>
+                <w:tab w:val="clear" w:pos="13740"/>
+                <w:tab w:val="clear" w:pos="14656"/>
+              </w:tabs>
+              <w:spacing w:line="276" w:lineRule="auto"/>
               <w:rPr>
                 <w:rFonts w:ascii="Calibri" w:eastAsia="Calibri" w:hAnsi="Calibri" w:cs="Calibri"/>
               </w:rPr>
             </w:pPr>
-            <w:r>
+          </w:p>
+        </w:tc>
+        <w:tc>
+          <w:tcPr>
+            <w:tcW w:w="1037" w:type="dxa"/>
+          </w:tcPr>
+          <w:p>
+            <w:pPr>
+              <w:widowControl w:val="0"/>
+              <w:spacing w:line="276" w:lineRule="auto"/>
+              <w:rPr>
+                <w:sz w:val="20"/>
+                <w:szCs w:val="20"/>
+              </w:rPr>
+            </w:pPr>
+            <w:r>
+              <w:rPr>
+                <w:sz w:val="20"/>
+                <w:szCs w:val="20"/>
+              </w:rPr>
+              <w:t xml:space="preserve">1.0205 </w:t>
+            </w:r>
+          </w:p>
+          <w:p>
+            <w:pPr>
+              <w:widowControl w:val="0"/>
+              <w:spacing w:line="276" w:lineRule="auto"/>
+              <w:rPr>
+                <w:sz w:val="20"/>
+                <w:szCs w:val="20"/>
+              </w:rPr>
+            </w:pPr>
+          </w:p>
+        </w:tc>
+        <w:tc>
+          <w:tcPr>
+            <w:tcW w:w="1037" w:type="dxa"/>
+          </w:tcPr>
+          <w:p>
+            <w:pPr>
+              <w:widowControl w:val="0"/>
+              <w:spacing w:line="276" w:lineRule="auto"/>
+              <w:rPr>
+                <w:sz w:val="20"/>
+                <w:szCs w:val="20"/>
+              </w:rPr>
+            </w:pPr>
+            <w:r>
+              <w:rPr>
+                <w:sz w:val="20"/>
+                <w:szCs w:val="20"/>
+              </w:rPr>
+              <w:t>60</w:t>
+            </w:r>
+            <w:r>
+              <w:rPr>
+                <w:sz w:val="20"/>
+                <w:szCs w:val="20"/>
+              </w:rPr>
+              <w:t>.</w:t>
+            </w:r>
+            <w:r>
+              <w:rPr>
+                <w:sz w:val="20"/>
+                <w:szCs w:val="20"/>
+              </w:rPr>
+              <w:t>70</w:t>
+            </w:r>
+            <w:r>
+              <w:rPr>
+                <w:sz w:val="20"/>
+                <w:szCs w:val="20"/>
+              </w:rPr>
+              <w:t>%</w:t>
+            </w:r>
+            <w:r>
+              <w:rPr>
+                <w:sz w:val="20"/>
+                <w:szCs w:val="20"/>
+              </w:rPr>
+              <w:t xml:space="preserve"> </w:t>
+            </w:r>
+          </w:p>
+          <w:p>
+            <w:pPr>
+              <w:pStyle w:val="HTMLPreformatted"/>
+              <w:widowControl w:val="0"/>
+              <w:tabs>
+                <w:tab w:val="clear" w:pos="916"/>
+                <w:tab w:val="clear" w:pos="1832"/>
+                <w:tab w:val="clear" w:pos="2748"/>
+                <w:tab w:val="clear" w:pos="3664"/>
+                <w:tab w:val="clear" w:pos="4580"/>
+                <w:tab w:val="clear" w:pos="5496"/>
+                <w:tab w:val="clear" w:pos="6412"/>
+                <w:tab w:val="clear" w:pos="7328"/>
+                <w:tab w:val="clear" w:pos="8244"/>
+                <w:tab w:val="clear" w:pos="9160"/>
+                <w:tab w:val="clear" w:pos="10076"/>
+                <w:tab w:val="clear" w:pos="10992"/>
+                <w:tab w:val="clear" w:pos="11908"/>
+                <w:tab w:val="clear" w:pos="12824"/>
+                <w:tab w:val="clear" w:pos="13740"/>
+                <w:tab w:val="clear" w:pos="14656"/>
+              </w:tabs>
+              <w:spacing w:line="276" w:lineRule="auto"/>
               <w:rPr>
                 <w:rFonts w:ascii="Calibri" w:eastAsia="Calibri" w:hAnsi="Calibri" w:cs="Calibri"/>
               </w:rPr>
-              <w:t>13,441,645</w:t>
-            </w:r>
-          </w:p>
-          <w:p>
-            <w:pPr>
-              <w:widowControl w:val="0"/>
-              <w:shd w:val="clear" w:color="auto" w:fill="FFFFFF"/>
+            </w:pPr>
+          </w:p>
+        </w:tc>
+        <w:tc>
+          <w:tcPr>
+            <w:tcW w:w="1116" w:type="dxa"/>
+          </w:tcPr>
+          <w:p>
+            <w:pPr>
+              <w:widowControl w:val="0"/>
+              <w:spacing w:line="276" w:lineRule="auto"/>
+              <w:rPr>
+                <w:sz w:val="20"/>
+                <w:szCs w:val="20"/>
+              </w:rPr>
+            </w:pPr>
+            <w:r>
+              <w:rPr>
+                <w:sz w:val="20"/>
+                <w:szCs w:val="20"/>
+              </w:rPr>
+              <w:t xml:space="preserve">1.7563 </w:t>
+            </w:r>
+          </w:p>
+        </w:tc>
+        <w:tc>
+          <w:tcPr>
+            <w:tcW w:w="1080" w:type="dxa"/>
+          </w:tcPr>
+          <w:p>
+            <w:pPr>
+              <w:widowControl w:val="0"/>
+              <w:spacing w:line="276" w:lineRule="auto"/>
+              <w:rPr>
+                <w:sz w:val="20"/>
+                <w:szCs w:val="20"/>
+              </w:rPr>
+            </w:pPr>
+            <w:r>
+              <w:rPr>
+                <w:sz w:val="20"/>
+                <w:szCs w:val="20"/>
+              </w:rPr>
+              <w:t>23</w:t>
+            </w:r>
+            <w:r>
+              <w:rPr>
+                <w:sz w:val="20"/>
+                <w:szCs w:val="20"/>
+              </w:rPr>
+              <w:t>%</w:t>
+            </w:r>
+          </w:p>
+          <w:p>
+            <w:pPr>
+              <w:pStyle w:val="HTMLPreformatted"/>
+              <w:widowControl w:val="0"/>
               <w:tabs>
-                <w:tab w:val="left" w:pos="916"/>
-                <w:tab w:val="left" w:pos="1832"/>
-                <w:tab w:val="left" w:pos="2748"/>
-                <w:tab w:val="left" w:pos="3664"/>
-                <w:tab w:val="left" w:pos="4580"/>
-                <w:tab w:val="left" w:pos="5496"/>
-                <w:tab w:val="left" w:pos="6412"/>
-                <w:tab w:val="left" w:pos="7328"/>
-                <w:tab w:val="left" w:pos="8244"/>
-                <w:tab w:val="left" w:pos="9160"/>
-                <w:tab w:val="left" w:pos="10076"/>
-                <w:tab w:val="left" w:pos="10992"/>
-                <w:tab w:val="left" w:pos="11908"/>
-                <w:tab w:val="left" w:pos="12824"/>
-                <w:tab w:val="left" w:pos="13740"/>
-                <w:tab w:val="left" w:pos="14656"/>
+                <w:tab w:val="clear" w:pos="916"/>
+                <w:tab w:val="clear" w:pos="1832"/>
+                <w:tab w:val="clear" w:pos="2748"/>
+                <w:tab w:val="clear" w:pos="3664"/>
+                <w:tab w:val="clear" w:pos="4580"/>
+                <w:tab w:val="clear" w:pos="5496"/>
+                <w:tab w:val="clear" w:pos="6412"/>
+                <w:tab w:val="clear" w:pos="7328"/>
+                <w:tab w:val="clear" w:pos="8244"/>
+                <w:tab w:val="clear" w:pos="9160"/>
+                <w:tab w:val="clear" w:pos="10076"/>
+                <w:tab w:val="clear" w:pos="10992"/>
+                <w:tab w:val="clear" w:pos="11908"/>
+                <w:tab w:val="clear" w:pos="12824"/>
+                <w:tab w:val="clear" w:pos="13740"/>
+                <w:tab w:val="clear" w:pos="14656"/>
               </w:tabs>
               <w:spacing w:line="276" w:lineRule="auto"/>
               <w:rPr>
-                <w:sz w:val="20"/>
-                <w:szCs w:val="20"/>
-              </w:rPr>
-            </w:pPr>
+                <w:rFonts w:ascii="Calibri" w:eastAsia="Calibri" w:hAnsi="Calibri" w:cs="Calibri"/>
+              </w:rPr>
+            </w:pPr>
+          </w:p>
+        </w:tc>
+        <w:tc>
+          <w:tcPr>
+            <w:tcW w:w="2070" w:type="dxa"/>
+          </w:tcPr>
+          <w:p>
+            <w:pPr>
+              <w:widowControl w:val="0"/>
+              <w:pBdr>
+                <w:top w:val="nil"/>
+                <w:left w:val="nil"/>
+                <w:bottom w:val="nil"/>
+                <w:right w:val="nil"/>
+                <w:between w:val="nil"/>
+              </w:pBdr>
+              <w:spacing w:line="276" w:lineRule="auto"/>
+              <w:rPr>
+                <w:sz w:val="20"/>
+                <w:szCs w:val="20"/>
+              </w:rPr>
+            </w:pPr>
+            <w:r>
+              <w:rPr>
+                <w:sz w:val="20"/>
+                <w:szCs w:val="20"/>
+              </w:rPr>
+              <w:t xml:space="preserve">Model is overfitting. It has a significant difference between training and validation accuracy. </w:t>
+            </w:r>
+          </w:p>
+        </w:tc>
+        <w:tc>
+          <w:tcPr>
+            <w:tcW w:w="2148" w:type="dxa"/>
+          </w:tcPr>
+          <w:p>
+            <w:pPr>
+              <w:widowControl w:val="0"/>
+              <w:pBdr>
+                <w:top w:val="nil"/>
+                <w:left w:val="nil"/>
+                <w:bottom w:val="nil"/>
+                <w:right w:val="nil"/>
+                <w:between w:val="nil"/>
+              </w:pBdr>
+              <w:spacing w:line="276" w:lineRule="auto"/>
+              <w:rPr>
+                <w:sz w:val="20"/>
+                <w:szCs w:val="20"/>
+              </w:rPr>
+            </w:pPr>
+            <w:r>
+              <w:rPr>
+                <w:sz w:val="20"/>
+                <w:szCs w:val="20"/>
+              </w:rPr>
+              <w:t>We are making the layers as trainable</w:t>
+            </w:r>
+          </w:p>
+        </w:tc>
+      </w:tr>
+      <w:tr>
+        <w:trPr>
+          <w:cnfStyle w:val="000000100000" w:firstRow="0" w:lastRow="0" w:firstColumn="0" w:lastColumn="0" w:oddVBand="0" w:evenVBand="0" w:oddHBand="1" w:evenHBand="0" w:firstRowFirstColumn="0" w:firstRowLastColumn="0" w:lastRowFirstColumn="0" w:lastRowLastColumn="0"/>
+          <w:trHeight w:val="195"/>
+        </w:trPr>
+        <w:tc>
+          <w:tcPr>
+            <w:tcW w:w="715" w:type="dxa"/>
+          </w:tcPr>
+          <w:p>
+            <w:pPr>
+              <w:pStyle w:val="ListParagraph"/>
+              <w:widowControl w:val="0"/>
+              <w:numPr>
+                <w:ilvl w:val="0"/>
+                <w:numId w:val="4"/>
+              </w:numPr>
+              <w:spacing w:line="276" w:lineRule="auto"/>
+              <w:rPr>
+                <w:b/>
+                <w:color w:val="000000"/>
+                <w:sz w:val="20"/>
+                <w:szCs w:val="20"/>
+              </w:rPr>
+            </w:pPr>
+          </w:p>
+        </w:tc>
+        <w:tc>
+          <w:tcPr>
+            <w:tcW w:w="1170" w:type="dxa"/>
+          </w:tcPr>
+          <w:p>
+            <w:pPr>
+              <w:widowControl w:val="0"/>
+              <w:spacing w:line="276" w:lineRule="auto"/>
+              <w:rPr>
+                <w:sz w:val="20"/>
+                <w:szCs w:val="20"/>
+              </w:rPr>
+            </w:pPr>
+            <w:proofErr w:type="spellStart"/>
+            <w:r>
+              <w:rPr>
+                <w:sz w:val="20"/>
+                <w:szCs w:val="20"/>
+              </w:rPr>
+              <w:t>MobileNet</w:t>
+            </w:r>
+            <w:proofErr w:type="spellEnd"/>
+          </w:p>
+        </w:tc>
+        <w:tc>
+          <w:tcPr>
+            <w:tcW w:w="2735" w:type="dxa"/>
+          </w:tcPr>
+          <w:p>
+            <w:pPr>
+              <w:widowControl w:val="0"/>
+              <w:pBdr>
+                <w:top w:val="nil"/>
+                <w:left w:val="nil"/>
+                <w:bottom w:val="nil"/>
+                <w:right w:val="nil"/>
+                <w:between w:val="nil"/>
+              </w:pBdr>
+              <w:spacing w:line="276" w:lineRule="auto"/>
+              <w:rPr>
+                <w:sz w:val="20"/>
+                <w:szCs w:val="20"/>
+              </w:rPr>
+            </w:pPr>
+            <w:r>
+              <w:rPr>
+                <w:sz w:val="20"/>
+                <w:szCs w:val="20"/>
+              </w:rPr>
+              <w:t>Dense = [128, 5]</w:t>
+            </w:r>
+          </w:p>
+          <w:p>
+            <w:pPr>
+              <w:widowControl w:val="0"/>
+              <w:pBdr>
+                <w:top w:val="nil"/>
+                <w:left w:val="nil"/>
+                <w:bottom w:val="nil"/>
+                <w:right w:val="nil"/>
+                <w:between w:val="nil"/>
+              </w:pBdr>
+              <w:spacing w:line="276" w:lineRule="auto"/>
+              <w:rPr>
+                <w:sz w:val="20"/>
+                <w:szCs w:val="20"/>
+              </w:rPr>
+            </w:pPr>
+            <w:r>
+              <w:rPr>
+                <w:sz w:val="20"/>
+                <w:szCs w:val="20"/>
+              </w:rPr>
+              <w:t>Batch size = 5</w:t>
+            </w:r>
+          </w:p>
+          <w:p>
+            <w:pPr>
+              <w:widowControl w:val="0"/>
+              <w:pBdr>
+                <w:top w:val="nil"/>
+                <w:left w:val="nil"/>
+                <w:bottom w:val="nil"/>
+                <w:right w:val="nil"/>
+                <w:between w:val="nil"/>
+              </w:pBdr>
+              <w:spacing w:line="276" w:lineRule="auto"/>
+              <w:rPr>
+                <w:sz w:val="20"/>
+                <w:szCs w:val="20"/>
+              </w:rPr>
+            </w:pPr>
+            <w:r>
+              <w:rPr>
+                <w:sz w:val="20"/>
+                <w:szCs w:val="20"/>
+              </w:rPr>
+              <w:t>Epochs = 20</w:t>
+            </w:r>
+          </w:p>
+          <w:p>
+            <w:pPr>
+              <w:widowControl w:val="0"/>
+              <w:pBdr>
+                <w:top w:val="nil"/>
+                <w:left w:val="nil"/>
+                <w:bottom w:val="nil"/>
+                <w:right w:val="nil"/>
+                <w:between w:val="nil"/>
+              </w:pBdr>
+              <w:spacing w:line="276" w:lineRule="auto"/>
+              <w:rPr>
+                <w:sz w:val="20"/>
+                <w:szCs w:val="20"/>
+              </w:rPr>
+            </w:pPr>
+            <w:r>
+              <w:rPr>
+                <w:sz w:val="20"/>
+                <w:szCs w:val="20"/>
+              </w:rPr>
+              <w:t xml:space="preserve">Frames = </w:t>
+            </w:r>
+            <w:r>
+              <w:rPr>
+                <w:sz w:val="20"/>
+                <w:szCs w:val="20"/>
+              </w:rPr>
+              <w:t>30</w:t>
+            </w:r>
+          </w:p>
+          <w:p>
+            <w:pPr>
+              <w:widowControl w:val="0"/>
+              <w:pBdr>
+                <w:top w:val="nil"/>
+                <w:left w:val="nil"/>
+                <w:bottom w:val="nil"/>
+                <w:right w:val="nil"/>
+                <w:between w:val="nil"/>
+              </w:pBdr>
+              <w:spacing w:line="276" w:lineRule="auto"/>
+              <w:rPr>
+                <w:sz w:val="20"/>
+                <w:szCs w:val="20"/>
+              </w:rPr>
+            </w:pPr>
+            <w:r>
+              <w:rPr>
+                <w:sz w:val="20"/>
+                <w:szCs w:val="20"/>
+              </w:rPr>
+              <w:t>Optimizer – Adam</w:t>
+            </w:r>
+          </w:p>
+          <w:p>
+            <w:pPr>
+              <w:widowControl w:val="0"/>
+              <w:pBdr>
+                <w:top w:val="nil"/>
+                <w:left w:val="nil"/>
+                <w:bottom w:val="nil"/>
+                <w:right w:val="nil"/>
+                <w:between w:val="nil"/>
+              </w:pBdr>
+              <w:spacing w:line="276" w:lineRule="auto"/>
+              <w:rPr>
+                <w:sz w:val="20"/>
+                <w:szCs w:val="20"/>
+              </w:rPr>
+            </w:pPr>
+            <w:r>
+              <w:rPr>
+                <w:sz w:val="20"/>
+                <w:szCs w:val="20"/>
+              </w:rPr>
+              <w:t>Trainable = True</w:t>
+            </w:r>
+          </w:p>
+        </w:tc>
+        <w:tc>
+          <w:tcPr>
+            <w:tcW w:w="1185" w:type="dxa"/>
+          </w:tcPr>
+          <w:p>
+            <w:pPr>
+              <w:widowControl w:val="0"/>
+              <w:spacing w:line="276" w:lineRule="auto"/>
+              <w:rPr>
+                <w:sz w:val="20"/>
+                <w:szCs w:val="20"/>
+              </w:rPr>
+            </w:pPr>
+            <w:r>
+              <w:rPr>
+                <w:sz w:val="20"/>
+                <w:szCs w:val="20"/>
+              </w:rPr>
+              <w:t>3,816,517</w:t>
+            </w:r>
           </w:p>
         </w:tc>
         <w:tc>
           <w:tcPr>
             <w:tcW w:w="1037" w:type="dxa"/>
+          </w:tcPr>
+          <w:p>
+            <w:pPr>
+              <w:widowControl w:val="0"/>
+              <w:spacing w:line="276" w:lineRule="auto"/>
+              <w:rPr>
+                <w:sz w:val="20"/>
+                <w:szCs w:val="20"/>
+              </w:rPr>
+            </w:pPr>
+            <w:r>
+              <w:rPr>
+                <w:sz w:val="20"/>
+                <w:szCs w:val="20"/>
+              </w:rPr>
+              <w:t>-</w:t>
+            </w:r>
+          </w:p>
+        </w:tc>
+        <w:tc>
+          <w:tcPr>
+            <w:tcW w:w="1037" w:type="dxa"/>
+          </w:tcPr>
+          <w:p>
+            <w:pPr>
+              <w:pStyle w:val="HTMLPreformatted"/>
+              <w:widowControl w:val="0"/>
+              <w:tabs>
+                <w:tab w:val="clear" w:pos="916"/>
+                <w:tab w:val="clear" w:pos="1832"/>
+                <w:tab w:val="clear" w:pos="2748"/>
+                <w:tab w:val="clear" w:pos="3664"/>
+                <w:tab w:val="clear" w:pos="4580"/>
+                <w:tab w:val="clear" w:pos="5496"/>
+                <w:tab w:val="clear" w:pos="6412"/>
+                <w:tab w:val="clear" w:pos="7328"/>
+                <w:tab w:val="clear" w:pos="8244"/>
+                <w:tab w:val="clear" w:pos="9160"/>
+                <w:tab w:val="clear" w:pos="10076"/>
+                <w:tab w:val="clear" w:pos="10992"/>
+                <w:tab w:val="clear" w:pos="11908"/>
+                <w:tab w:val="clear" w:pos="12824"/>
+                <w:tab w:val="clear" w:pos="13740"/>
+                <w:tab w:val="clear" w:pos="14656"/>
+              </w:tabs>
+              <w:spacing w:line="276" w:lineRule="auto"/>
+              <w:rPr>
+                <w:rFonts w:ascii="Calibri" w:eastAsia="Calibri" w:hAnsi="Calibri" w:cs="Calibri"/>
+              </w:rPr>
+            </w:pPr>
+            <w:r>
+              <w:rPr>
+                <w:rFonts w:ascii="Calibri" w:eastAsia="Calibri" w:hAnsi="Calibri" w:cs="Calibri"/>
+              </w:rPr>
+              <w:t>-</w:t>
+            </w:r>
+          </w:p>
+        </w:tc>
+        <w:tc>
+          <w:tcPr>
+            <w:tcW w:w="1116" w:type="dxa"/>
+          </w:tcPr>
+          <w:p>
+            <w:pPr>
+              <w:pStyle w:val="HTMLPreformatted"/>
+              <w:widowControl w:val="0"/>
+              <w:tabs>
+                <w:tab w:val="clear" w:pos="916"/>
+                <w:tab w:val="clear" w:pos="1832"/>
+                <w:tab w:val="clear" w:pos="2748"/>
+                <w:tab w:val="clear" w:pos="3664"/>
+                <w:tab w:val="clear" w:pos="4580"/>
+                <w:tab w:val="clear" w:pos="5496"/>
+                <w:tab w:val="clear" w:pos="6412"/>
+                <w:tab w:val="clear" w:pos="7328"/>
+                <w:tab w:val="clear" w:pos="8244"/>
+                <w:tab w:val="clear" w:pos="9160"/>
+                <w:tab w:val="clear" w:pos="10076"/>
+                <w:tab w:val="clear" w:pos="10992"/>
+                <w:tab w:val="clear" w:pos="11908"/>
+                <w:tab w:val="clear" w:pos="12824"/>
+                <w:tab w:val="clear" w:pos="13740"/>
+                <w:tab w:val="clear" w:pos="14656"/>
+              </w:tabs>
+              <w:spacing w:line="276" w:lineRule="auto"/>
+              <w:rPr>
+                <w:rFonts w:ascii="Calibri" w:eastAsia="Calibri" w:hAnsi="Calibri" w:cs="Calibri"/>
+              </w:rPr>
+            </w:pPr>
+            <w:r>
+              <w:rPr>
+                <w:rFonts w:ascii="Calibri" w:eastAsia="Calibri" w:hAnsi="Calibri" w:cs="Calibri"/>
+              </w:rPr>
+              <w:t>-</w:t>
+            </w:r>
+          </w:p>
+        </w:tc>
+        <w:tc>
+          <w:tcPr>
+            <w:tcW w:w="1080" w:type="dxa"/>
+          </w:tcPr>
+          <w:p>
+            <w:pPr>
+              <w:pStyle w:val="HTMLPreformatted"/>
+              <w:widowControl w:val="0"/>
+              <w:tabs>
+                <w:tab w:val="clear" w:pos="916"/>
+                <w:tab w:val="clear" w:pos="1832"/>
+                <w:tab w:val="clear" w:pos="2748"/>
+                <w:tab w:val="clear" w:pos="3664"/>
+                <w:tab w:val="clear" w:pos="4580"/>
+                <w:tab w:val="clear" w:pos="5496"/>
+                <w:tab w:val="clear" w:pos="6412"/>
+                <w:tab w:val="clear" w:pos="7328"/>
+                <w:tab w:val="clear" w:pos="8244"/>
+                <w:tab w:val="clear" w:pos="9160"/>
+                <w:tab w:val="clear" w:pos="10076"/>
+                <w:tab w:val="clear" w:pos="10992"/>
+                <w:tab w:val="clear" w:pos="11908"/>
+                <w:tab w:val="clear" w:pos="12824"/>
+                <w:tab w:val="clear" w:pos="13740"/>
+                <w:tab w:val="clear" w:pos="14656"/>
+              </w:tabs>
+              <w:spacing w:line="276" w:lineRule="auto"/>
+              <w:rPr>
+                <w:rFonts w:ascii="Calibri" w:eastAsia="Calibri" w:hAnsi="Calibri" w:cs="Calibri"/>
+              </w:rPr>
+            </w:pPr>
+            <w:r>
+              <w:rPr>
+                <w:rFonts w:ascii="Calibri" w:eastAsia="Calibri" w:hAnsi="Calibri" w:cs="Calibri"/>
+              </w:rPr>
+              <w:t>-</w:t>
+            </w:r>
+          </w:p>
+        </w:tc>
+        <w:tc>
+          <w:tcPr>
+            <w:tcW w:w="2070" w:type="dxa"/>
+          </w:tcPr>
+          <w:p>
+            <w:pPr>
+              <w:widowControl w:val="0"/>
+              <w:pBdr>
+                <w:top w:val="nil"/>
+                <w:left w:val="nil"/>
+                <w:bottom w:val="nil"/>
+                <w:right w:val="nil"/>
+                <w:between w:val="nil"/>
+              </w:pBdr>
+              <w:spacing w:line="276" w:lineRule="auto"/>
+              <w:rPr>
+                <w:sz w:val="20"/>
+                <w:szCs w:val="20"/>
+              </w:rPr>
+            </w:pPr>
+            <w:r>
+              <w:rPr>
+                <w:sz w:val="20"/>
+                <w:szCs w:val="20"/>
+              </w:rPr>
+              <w:t>The model gave resources exceeded error</w:t>
+            </w:r>
+          </w:p>
+        </w:tc>
+        <w:tc>
+          <w:tcPr>
+            <w:tcW w:w="2148" w:type="dxa"/>
+          </w:tcPr>
+          <w:p>
+            <w:pPr>
+              <w:widowControl w:val="0"/>
+              <w:pBdr>
+                <w:top w:val="nil"/>
+                <w:left w:val="nil"/>
+                <w:bottom w:val="nil"/>
+                <w:right w:val="nil"/>
+                <w:between w:val="nil"/>
+              </w:pBdr>
+              <w:spacing w:line="276" w:lineRule="auto"/>
+              <w:rPr>
+                <w:sz w:val="20"/>
+                <w:szCs w:val="20"/>
+              </w:rPr>
+            </w:pPr>
+            <w:r>
+              <w:rPr>
+                <w:sz w:val="20"/>
+                <w:szCs w:val="20"/>
+              </w:rPr>
+              <w:t>We reduce the number of frames</w:t>
+            </w:r>
+          </w:p>
+        </w:tc>
+      </w:tr>
+      <w:tr>
+        <w:trPr>
+          <w:trHeight w:val="1493"/>
+        </w:trPr>
+        <w:tc>
+          <w:tcPr>
+            <w:tcW w:w="715" w:type="dxa"/>
+          </w:tcPr>
+          <w:p>
+            <w:pPr>
+              <w:pStyle w:val="ListParagraph"/>
+              <w:widowControl w:val="0"/>
+              <w:numPr>
+                <w:ilvl w:val="0"/>
+                <w:numId w:val="4"/>
+              </w:numPr>
+              <w:spacing w:line="276" w:lineRule="auto"/>
+              <w:rPr>
+                <w:b/>
+                <w:color w:val="000000"/>
+                <w:sz w:val="20"/>
+                <w:szCs w:val="20"/>
+              </w:rPr>
+            </w:pPr>
+          </w:p>
+        </w:tc>
+        <w:tc>
+          <w:tcPr>
+            <w:tcW w:w="1170" w:type="dxa"/>
+          </w:tcPr>
+          <w:p>
+            <w:pPr>
+              <w:widowControl w:val="0"/>
+              <w:spacing w:line="276" w:lineRule="auto"/>
+              <w:rPr>
+                <w:sz w:val="20"/>
+                <w:szCs w:val="20"/>
+              </w:rPr>
+            </w:pPr>
+            <w:proofErr w:type="spellStart"/>
+            <w:r>
+              <w:rPr>
+                <w:sz w:val="20"/>
+                <w:szCs w:val="20"/>
+              </w:rPr>
+              <w:t>MobileNet</w:t>
+            </w:r>
+            <w:proofErr w:type="spellEnd"/>
+          </w:p>
+        </w:tc>
+        <w:tc>
+          <w:tcPr>
+            <w:tcW w:w="2735" w:type="dxa"/>
+          </w:tcPr>
+          <w:p>
+            <w:pPr>
+              <w:widowControl w:val="0"/>
+              <w:pBdr>
+                <w:top w:val="nil"/>
+                <w:left w:val="nil"/>
+                <w:bottom w:val="nil"/>
+                <w:right w:val="nil"/>
+                <w:between w:val="nil"/>
+              </w:pBdr>
+              <w:spacing w:line="276" w:lineRule="auto"/>
+              <w:rPr>
+                <w:sz w:val="20"/>
+                <w:szCs w:val="20"/>
+              </w:rPr>
+            </w:pPr>
+            <w:r>
+              <w:rPr>
+                <w:sz w:val="20"/>
+                <w:szCs w:val="20"/>
+              </w:rPr>
+              <w:t>Dense = [128, 5]</w:t>
+            </w:r>
+          </w:p>
+          <w:p>
+            <w:pPr>
+              <w:widowControl w:val="0"/>
+              <w:pBdr>
+                <w:top w:val="nil"/>
+                <w:left w:val="nil"/>
+                <w:bottom w:val="nil"/>
+                <w:right w:val="nil"/>
+                <w:between w:val="nil"/>
+              </w:pBdr>
+              <w:spacing w:line="276" w:lineRule="auto"/>
+              <w:rPr>
+                <w:sz w:val="20"/>
+                <w:szCs w:val="20"/>
+              </w:rPr>
+            </w:pPr>
+            <w:r>
+              <w:rPr>
+                <w:sz w:val="20"/>
+                <w:szCs w:val="20"/>
+              </w:rPr>
+              <w:t xml:space="preserve">Batch size = </w:t>
+            </w:r>
+            <w:r>
+              <w:rPr>
+                <w:sz w:val="20"/>
+                <w:szCs w:val="20"/>
+              </w:rPr>
+              <w:t>5</w:t>
+            </w:r>
+          </w:p>
+          <w:p>
+            <w:pPr>
+              <w:widowControl w:val="0"/>
+              <w:pBdr>
+                <w:top w:val="nil"/>
+                <w:left w:val="nil"/>
+                <w:bottom w:val="nil"/>
+                <w:right w:val="nil"/>
+                <w:between w:val="nil"/>
+              </w:pBdr>
+              <w:spacing w:line="276" w:lineRule="auto"/>
+              <w:rPr>
+                <w:sz w:val="20"/>
+                <w:szCs w:val="20"/>
+              </w:rPr>
+            </w:pPr>
+            <w:r>
+              <w:rPr>
+                <w:sz w:val="20"/>
+                <w:szCs w:val="20"/>
+              </w:rPr>
+              <w:t>Epochs = 20</w:t>
+            </w:r>
+          </w:p>
+          <w:p>
+            <w:pPr>
+              <w:widowControl w:val="0"/>
+              <w:pBdr>
+                <w:top w:val="nil"/>
+                <w:left w:val="nil"/>
+                <w:bottom w:val="nil"/>
+                <w:right w:val="nil"/>
+                <w:between w:val="nil"/>
+              </w:pBdr>
+              <w:spacing w:line="276" w:lineRule="auto"/>
+              <w:rPr>
+                <w:b/>
+                <w:bCs/>
+                <w:sz w:val="20"/>
+                <w:szCs w:val="20"/>
+              </w:rPr>
+            </w:pPr>
+            <w:r>
+              <w:rPr>
+                <w:b/>
+                <w:bCs/>
+                <w:sz w:val="20"/>
+                <w:szCs w:val="20"/>
+              </w:rPr>
+              <w:t>Frames = 16</w:t>
+            </w:r>
+          </w:p>
+          <w:p>
+            <w:pPr>
+              <w:widowControl w:val="0"/>
+              <w:pBdr>
+                <w:top w:val="nil"/>
+                <w:left w:val="nil"/>
+                <w:bottom w:val="nil"/>
+                <w:right w:val="nil"/>
+                <w:between w:val="nil"/>
+              </w:pBdr>
+              <w:spacing w:line="276" w:lineRule="auto"/>
+              <w:rPr>
+                <w:sz w:val="20"/>
+                <w:szCs w:val="20"/>
+              </w:rPr>
+            </w:pPr>
+            <w:r>
+              <w:rPr>
+                <w:sz w:val="20"/>
+                <w:szCs w:val="20"/>
+              </w:rPr>
+              <w:t>Optimizer – Adam</w:t>
+            </w:r>
+          </w:p>
+          <w:p>
+            <w:pPr>
+              <w:widowControl w:val="0"/>
+              <w:pBdr>
+                <w:top w:val="nil"/>
+                <w:left w:val="nil"/>
+                <w:bottom w:val="nil"/>
+                <w:right w:val="nil"/>
+                <w:between w:val="nil"/>
+              </w:pBdr>
+              <w:spacing w:line="276" w:lineRule="auto"/>
+              <w:rPr>
+                <w:sz w:val="20"/>
+                <w:szCs w:val="20"/>
+              </w:rPr>
+            </w:pPr>
+            <w:r>
+              <w:rPr>
+                <w:sz w:val="20"/>
+                <w:szCs w:val="20"/>
+              </w:rPr>
+              <w:t xml:space="preserve">Trainable = </w:t>
+            </w:r>
+            <w:r>
+              <w:rPr>
+                <w:sz w:val="20"/>
+                <w:szCs w:val="20"/>
+              </w:rPr>
+              <w:t>True</w:t>
+            </w:r>
+          </w:p>
+        </w:tc>
+        <w:tc>
+          <w:tcPr>
+            <w:tcW w:w="1185" w:type="dxa"/>
           </w:tcPr>
           <w:p>
             <w:pPr>
@@ -7087,18 +8378,8 @@
                 <w:sz w:val="20"/>
                 <w:szCs w:val="20"/>
               </w:rPr>
-              <w:t xml:space="preserve">1.0849 </w:t>
-            </w:r>
-          </w:p>
-          <w:p>
-            <w:pPr>
-              <w:widowControl w:val="0"/>
-              <w:spacing w:line="276" w:lineRule="auto"/>
-              <w:rPr>
-                <w:sz w:val="20"/>
-                <w:szCs w:val="20"/>
-              </w:rPr>
-            </w:pPr>
+              <w:t>3,816,517</w:t>
+            </w:r>
           </w:p>
         </w:tc>
         <w:tc>
@@ -7107,119 +8388,6 @@
           </w:tcPr>
           <w:p>
             <w:pPr>
-              <w:pStyle w:val="HTMLPreformatted"/>
-              <w:shd w:val="clear" w:color="auto" w:fill="FFFFFF"/>
-              <w:wordWrap w:val="0"/>
-              <w:textAlignment w:val="baseline"/>
-              <w:rPr>
-                <w:rFonts w:ascii="Calibri" w:eastAsia="Calibri" w:hAnsi="Calibri" w:cs="Calibri"/>
-              </w:rPr>
-            </w:pPr>
-            <w:r>
-              <w:rPr>
-                <w:rFonts w:ascii="Calibri" w:eastAsia="Calibri" w:hAnsi="Calibri" w:cs="Calibri"/>
-              </w:rPr>
-              <w:t>57</w:t>
-            </w:r>
-            <w:r>
-              <w:rPr>
-                <w:rFonts w:ascii="Calibri" w:eastAsia="Calibri" w:hAnsi="Calibri" w:cs="Calibri"/>
-              </w:rPr>
-              <w:t>.</w:t>
-            </w:r>
-            <w:r>
-              <w:rPr>
-                <w:rFonts w:ascii="Calibri" w:eastAsia="Calibri" w:hAnsi="Calibri" w:cs="Calibri"/>
-              </w:rPr>
-              <w:t>49</w:t>
-            </w:r>
-            <w:r>
-              <w:rPr>
-                <w:rFonts w:ascii="Calibri" w:eastAsia="Calibri" w:hAnsi="Calibri" w:cs="Calibri"/>
-              </w:rPr>
-              <w:t>%</w:t>
-            </w:r>
-          </w:p>
-          <w:p>
-            <w:pPr>
-              <w:widowControl w:val="0"/>
-              <w:spacing w:line="276" w:lineRule="auto"/>
-              <w:rPr>
-                <w:sz w:val="20"/>
-                <w:szCs w:val="20"/>
-              </w:rPr>
-            </w:pPr>
-          </w:p>
-        </w:tc>
-        <w:tc>
-          <w:tcPr>
-            <w:tcW w:w="1116" w:type="dxa"/>
-          </w:tcPr>
-          <w:p>
-            <w:pPr>
-              <w:pStyle w:val="HTMLPreformatted"/>
-              <w:shd w:val="clear" w:color="auto" w:fill="FFFFFF"/>
-              <w:wordWrap w:val="0"/>
-              <w:textAlignment w:val="baseline"/>
-              <w:rPr>
-                <w:rFonts w:ascii="Calibri" w:eastAsia="Calibri" w:hAnsi="Calibri" w:cs="Calibri"/>
-              </w:rPr>
-            </w:pPr>
-            <w:r>
-              <w:rPr>
-                <w:rFonts w:ascii="Calibri" w:eastAsia="Calibri" w:hAnsi="Calibri" w:cs="Calibri"/>
-              </w:rPr>
-              <w:t xml:space="preserve">0.9909 </w:t>
-            </w:r>
-          </w:p>
-          <w:p>
-            <w:pPr>
-              <w:widowControl w:val="0"/>
-              <w:spacing w:line="276" w:lineRule="auto"/>
-              <w:rPr>
-                <w:sz w:val="20"/>
-                <w:szCs w:val="20"/>
-              </w:rPr>
-            </w:pPr>
-          </w:p>
-        </w:tc>
-        <w:tc>
-          <w:tcPr>
-            <w:tcW w:w="1080" w:type="dxa"/>
-          </w:tcPr>
-          <w:p>
-            <w:pPr>
-              <w:pStyle w:val="HTMLPreformatted"/>
-              <w:shd w:val="clear" w:color="auto" w:fill="FFFFFF"/>
-              <w:wordWrap w:val="0"/>
-              <w:textAlignment w:val="baseline"/>
-              <w:rPr>
-                <w:rFonts w:ascii="Calibri" w:eastAsia="Calibri" w:hAnsi="Calibri" w:cs="Calibri"/>
-              </w:rPr>
-            </w:pPr>
-            <w:r>
-              <w:rPr>
-                <w:rFonts w:ascii="Calibri" w:eastAsia="Calibri" w:hAnsi="Calibri" w:cs="Calibri"/>
-              </w:rPr>
-              <w:t>55</w:t>
-            </w:r>
-            <w:r>
-              <w:rPr>
-                <w:rFonts w:ascii="Calibri" w:eastAsia="Calibri" w:hAnsi="Calibri" w:cs="Calibri"/>
-              </w:rPr>
-              <w:t>%</w:t>
-            </w:r>
-          </w:p>
-          <w:p>
-            <w:pPr>
-              <w:widowControl w:val="0"/>
-              <w:pBdr>
-                <w:top w:val="nil"/>
-                <w:left w:val="nil"/>
-                <w:bottom w:val="nil"/>
-                <w:right w:val="nil"/>
-                <w:between w:val="nil"/>
-              </w:pBdr>
               <w:shd w:val="clear" w:color="auto" w:fill="FFFFFF"/>
               <w:tabs>
                 <w:tab w:val="left" w:pos="916"/>
@@ -7239,28 +8407,49 @@
                 <w:tab w:val="left" w:pos="13740"/>
                 <w:tab w:val="left" w:pos="14656"/>
               </w:tabs>
-              <w:spacing w:line="276" w:lineRule="auto"/>
-              <w:rPr>
-                <w:sz w:val="20"/>
-                <w:szCs w:val="20"/>
-              </w:rPr>
-            </w:pPr>
-          </w:p>
-        </w:tc>
-        <w:tc>
-          <w:tcPr>
-            <w:tcW w:w="2070" w:type="dxa"/>
-          </w:tcPr>
-          <w:p>
-            <w:pPr>
-              <w:widowControl w:val="0"/>
-              <w:pBdr>
-                <w:top w:val="nil"/>
-                <w:left w:val="nil"/>
-                <w:bottom w:val="nil"/>
-                <w:right w:val="nil"/>
-                <w:between w:val="nil"/>
-              </w:pBdr>
+              <w:wordWrap w:val="0"/>
+              <w:textAlignment w:val="baseline"/>
+              <w:rPr>
+                <w:sz w:val="20"/>
+                <w:szCs w:val="20"/>
+              </w:rPr>
+            </w:pPr>
+            <w:r>
+              <w:rPr>
+                <w:sz w:val="20"/>
+                <w:szCs w:val="20"/>
+              </w:rPr>
+              <w:t>47</w:t>
+            </w:r>
+            <w:r>
+              <w:rPr>
+                <w:sz w:val="20"/>
+                <w:szCs w:val="20"/>
+              </w:rPr>
+              <w:t>.</w:t>
+            </w:r>
+            <w:r>
+              <w:rPr>
+                <w:sz w:val="20"/>
+                <w:szCs w:val="20"/>
+              </w:rPr>
+              <w:t>44</w:t>
+            </w:r>
+            <w:r>
+              <w:rPr>
+                <w:sz w:val="20"/>
+                <w:szCs w:val="20"/>
+              </w:rPr>
+              <w:t>%</w:t>
+            </w:r>
+          </w:p>
+        </w:tc>
+        <w:tc>
+          <w:tcPr>
+            <w:tcW w:w="1037" w:type="dxa"/>
+          </w:tcPr>
+          <w:p>
+            <w:pPr>
               <w:shd w:val="clear" w:color="auto" w:fill="FFFFFF"/>
               <w:tabs>
                 <w:tab w:val="left" w:pos="916"/>
@@ -7280,34 +8469,67 @@
                 <w:tab w:val="left" w:pos="13740"/>
                 <w:tab w:val="left" w:pos="14656"/>
               </w:tabs>
-              <w:spacing w:line="276" w:lineRule="auto"/>
-              <w:rPr>
-                <w:sz w:val="20"/>
-                <w:szCs w:val="20"/>
-              </w:rPr>
-            </w:pPr>
-            <w:r>
-              <w:rPr>
-                <w:sz w:val="20"/>
-                <w:szCs w:val="20"/>
-              </w:rPr>
-              <w:t xml:space="preserve">The accuracy decreased significantly. </w:t>
-            </w:r>
-          </w:p>
-        </w:tc>
-        <w:tc>
-          <w:tcPr>
-            <w:tcW w:w="2148" w:type="dxa"/>
-          </w:tcPr>
-          <w:p>
-            <w:pPr>
-              <w:pBdr>
-                <w:top w:val="nil"/>
-                <w:left w:val="nil"/>
-                <w:bottom w:val="nil"/>
-                <w:right w:val="nil"/>
-                <w:between w:val="nil"/>
-              </w:pBdr>
+              <w:wordWrap w:val="0"/>
+              <w:textAlignment w:val="baseline"/>
+              <w:rPr>
+                <w:sz w:val="20"/>
+                <w:szCs w:val="20"/>
+              </w:rPr>
+            </w:pPr>
+            <w:r>
+              <w:rPr>
+                <w:sz w:val="20"/>
+                <w:szCs w:val="20"/>
+              </w:rPr>
+              <w:t>86</w:t>
+            </w:r>
+            <w:r>
+              <w:rPr>
+                <w:sz w:val="20"/>
+                <w:szCs w:val="20"/>
+              </w:rPr>
+              <w:t>.</w:t>
+            </w:r>
+            <w:r>
+              <w:rPr>
+                <w:sz w:val="20"/>
+                <w:szCs w:val="20"/>
+              </w:rPr>
+              <w:t>13</w:t>
+            </w:r>
+            <w:r>
+              <w:rPr>
+                <w:sz w:val="20"/>
+                <w:szCs w:val="20"/>
+              </w:rPr>
+              <w:t>%</w:t>
+            </w:r>
+            <w:r>
+              <w:rPr>
+                <w:sz w:val="20"/>
+                <w:szCs w:val="20"/>
+              </w:rPr>
+              <w:t xml:space="preserve"> </w:t>
+            </w:r>
+          </w:p>
+          <w:p>
+            <w:pPr>
+              <w:pStyle w:val="HTMLPreformatted"/>
+              <w:shd w:val="clear" w:color="auto" w:fill="FFFFFF"/>
+              <w:wordWrap w:val="0"/>
+              <w:textAlignment w:val="baseline"/>
+              <w:rPr>
+                <w:rFonts w:ascii="Calibri" w:eastAsia="Calibri" w:hAnsi="Calibri" w:cs="Calibri"/>
+              </w:rPr>
+            </w:pPr>
+          </w:p>
+        </w:tc>
+        <w:tc>
+          <w:tcPr>
+            <w:tcW w:w="1116" w:type="dxa"/>
+          </w:tcPr>
+          <w:p>
+            <w:pPr>
               <w:shd w:val="clear" w:color="auto" w:fill="FFFFFF"/>
               <w:tabs>
                 <w:tab w:val="left" w:pos="916"/>
@@ -7327,17 +8549,186 @@
                 <w:tab w:val="left" w:pos="13740"/>
                 <w:tab w:val="left" w:pos="14656"/>
               </w:tabs>
-              <w:rPr>
-                <w:sz w:val="20"/>
-                <w:szCs w:val="20"/>
-              </w:rPr>
-            </w:pPr>
-            <w:r>
-              <w:rPr>
-                <w:sz w:val="20"/>
-                <w:szCs w:val="20"/>
-              </w:rPr>
-              <w:t>We try training a new model using transfer learning</w:t>
+              <w:wordWrap w:val="0"/>
+              <w:textAlignment w:val="baseline"/>
+              <w:rPr>
+                <w:sz w:val="20"/>
+                <w:szCs w:val="20"/>
+              </w:rPr>
+            </w:pPr>
+            <w:r>
+              <w:rPr>
+                <w:sz w:val="20"/>
+                <w:szCs w:val="20"/>
+              </w:rPr>
+              <w:t xml:space="preserve">0.3834 </w:t>
+            </w:r>
+          </w:p>
+          <w:p>
+            <w:pPr>
+              <w:pStyle w:val="HTMLPreformatted"/>
+              <w:shd w:val="clear" w:color="auto" w:fill="FFFFFF"/>
+              <w:wordWrap w:val="0"/>
+              <w:textAlignment w:val="baseline"/>
+              <w:rPr>
+                <w:rFonts w:ascii="Calibri" w:eastAsia="Calibri" w:hAnsi="Calibri" w:cs="Calibri"/>
+              </w:rPr>
+            </w:pPr>
+          </w:p>
+        </w:tc>
+        <w:tc>
+          <w:tcPr>
+            <w:tcW w:w="1080" w:type="dxa"/>
+          </w:tcPr>
+          <w:p>
+            <w:pPr>
+              <w:shd w:val="clear" w:color="auto" w:fill="FFFFFF"/>
+              <w:tabs>
+                <w:tab w:val="left" w:pos="916"/>
+                <w:tab w:val="left" w:pos="1832"/>
+                <w:tab w:val="left" w:pos="2748"/>
+                <w:tab w:val="left" w:pos="3664"/>
+                <w:tab w:val="left" w:pos="4580"/>
+                <w:tab w:val="left" w:pos="5496"/>
+                <w:tab w:val="left" w:pos="6412"/>
+                <w:tab w:val="left" w:pos="7328"/>
+                <w:tab w:val="left" w:pos="8244"/>
+                <w:tab w:val="left" w:pos="9160"/>
+                <w:tab w:val="left" w:pos="10076"/>
+                <w:tab w:val="left" w:pos="10992"/>
+                <w:tab w:val="left" w:pos="11908"/>
+                <w:tab w:val="left" w:pos="12824"/>
+                <w:tab w:val="left" w:pos="13740"/>
+                <w:tab w:val="left" w:pos="14656"/>
+              </w:tabs>
+              <w:wordWrap w:val="0"/>
+              <w:textAlignment w:val="baseline"/>
+              <w:rPr>
+                <w:sz w:val="20"/>
+                <w:szCs w:val="20"/>
+              </w:rPr>
+            </w:pPr>
+            <w:r>
+              <w:rPr>
+                <w:sz w:val="20"/>
+                <w:szCs w:val="20"/>
+              </w:rPr>
+              <w:t>87</w:t>
+            </w:r>
+            <w:r>
+              <w:rPr>
+                <w:sz w:val="20"/>
+                <w:szCs w:val="20"/>
+              </w:rPr>
+              <w:t>.</w:t>
+            </w:r>
+            <w:r>
+              <w:rPr>
+                <w:sz w:val="20"/>
+                <w:szCs w:val="20"/>
+              </w:rPr>
+              <w:t>67</w:t>
+            </w:r>
+            <w:r>
+              <w:rPr>
+                <w:sz w:val="20"/>
+                <w:szCs w:val="20"/>
+              </w:rPr>
+              <w:t>%</w:t>
+            </w:r>
+          </w:p>
+        </w:tc>
+        <w:tc>
+          <w:tcPr>
+            <w:tcW w:w="2070" w:type="dxa"/>
+          </w:tcPr>
+          <w:p>
+            <w:pPr>
+              <w:widowControl w:val="0"/>
+              <w:pBdr>
+                <w:top w:val="nil"/>
+                <w:left w:val="nil"/>
+                <w:bottom w:val="nil"/>
+                <w:right w:val="nil"/>
+                <w:between w:val="nil"/>
+              </w:pBdr>
+              <w:shd w:val="clear" w:color="auto" w:fill="FFFFFF"/>
+              <w:tabs>
+                <w:tab w:val="left" w:pos="916"/>
+                <w:tab w:val="left" w:pos="1832"/>
+                <w:tab w:val="left" w:pos="2748"/>
+                <w:tab w:val="left" w:pos="3664"/>
+                <w:tab w:val="left" w:pos="4580"/>
+                <w:tab w:val="left" w:pos="5496"/>
+                <w:tab w:val="left" w:pos="6412"/>
+                <w:tab w:val="left" w:pos="7328"/>
+                <w:tab w:val="left" w:pos="8244"/>
+                <w:tab w:val="left" w:pos="9160"/>
+                <w:tab w:val="left" w:pos="10076"/>
+                <w:tab w:val="left" w:pos="10992"/>
+                <w:tab w:val="left" w:pos="11908"/>
+                <w:tab w:val="left" w:pos="12824"/>
+                <w:tab w:val="left" w:pos="13740"/>
+                <w:tab w:val="left" w:pos="14656"/>
+              </w:tabs>
+              <w:spacing w:line="276" w:lineRule="auto"/>
+              <w:rPr>
+                <w:sz w:val="20"/>
+                <w:szCs w:val="20"/>
+              </w:rPr>
+            </w:pPr>
+            <w:r>
+              <w:rPr>
+                <w:sz w:val="20"/>
+                <w:szCs w:val="20"/>
+              </w:rPr>
+              <w:t xml:space="preserve">This model gave the best performance so far. </w:t>
+            </w:r>
+          </w:p>
+        </w:tc>
+        <w:tc>
+          <w:tcPr>
+            <w:tcW w:w="2148" w:type="dxa"/>
+          </w:tcPr>
+          <w:p>
+            <w:pPr>
+              <w:pBdr>
+                <w:top w:val="nil"/>
+                <w:left w:val="nil"/>
+                <w:bottom w:val="nil"/>
+                <w:right w:val="nil"/>
+                <w:between w:val="nil"/>
+              </w:pBdr>
+              <w:shd w:val="clear" w:color="auto" w:fill="FFFFFF"/>
+              <w:tabs>
+                <w:tab w:val="left" w:pos="916"/>
+                <w:tab w:val="left" w:pos="1832"/>
+                <w:tab w:val="left" w:pos="2748"/>
+                <w:tab w:val="left" w:pos="3664"/>
+                <w:tab w:val="left" w:pos="4580"/>
+                <w:tab w:val="left" w:pos="5496"/>
+                <w:tab w:val="left" w:pos="6412"/>
+                <w:tab w:val="left" w:pos="7328"/>
+                <w:tab w:val="left" w:pos="8244"/>
+                <w:tab w:val="left" w:pos="9160"/>
+                <w:tab w:val="left" w:pos="10076"/>
+                <w:tab w:val="left" w:pos="10992"/>
+                <w:tab w:val="left" w:pos="11908"/>
+                <w:tab w:val="left" w:pos="12824"/>
+                <w:tab w:val="left" w:pos="13740"/>
+                <w:tab w:val="left" w:pos="14656"/>
+              </w:tabs>
+              <w:rPr>
+                <w:sz w:val="20"/>
+                <w:szCs w:val="20"/>
+              </w:rPr>
+            </w:pPr>
+            <w:r>
+              <w:rPr>
+                <w:sz w:val="20"/>
+                <w:szCs w:val="20"/>
+              </w:rPr>
+              <w:t xml:space="preserve">This is the final submission. </w:t>
             </w:r>
           </w:p>
         </w:tc>
@@ -8216,6 +9607,7 @@
   <w:style w:type="paragraph" w:default="1" w:styleId="Normal">
     <w:name w:val="Normal"/>
     <w:qFormat/>
+    <w:rsid w:val="00397FB5"/>
   </w:style>
   <w:style w:type="paragraph" w:styleId="Heading1">
     <w:name w:val="heading 1"/>

</xml_diff>